<commit_message>
Document upload final changes
</commit_message>
<xml_diff>
--- a/Documents/Game Design Document v.6.docx
+++ b/Documents/Game Design Document v.6.docx
@@ -2319,8 +2319,6 @@
         </w:rPr>
         <w:t>Beta Release</w:t>
       </w:r>
-      <w:bookmarkStart w:id="1" w:name="_GoBack"/>
-      <w:bookmarkEnd w:id="1"/>
     </w:p>
     <w:p>
       <w:pPr>
@@ -2716,7 +2714,7 @@
           <w:color w:val="F2F2F2" w:themeColor="background1" w:themeShade="F2"/>
         </w:rPr>
       </w:pPr>
-      <w:bookmarkStart w:id="2" w:name="_Toc512183540"/>
+      <w:bookmarkStart w:id="1" w:name="_Toc512183540"/>
       <w:r>
         <w:rPr>
           <w:rStyle w:val="BookTitle"/>
@@ -2751,7 +2749,7 @@
         </w:rPr>
         <w:t>Overview</w:t>
       </w:r>
-      <w:bookmarkEnd w:id="2"/>
+      <w:bookmarkEnd w:id="1"/>
       <w:r>
         <w:rPr>
           <w:rStyle w:val="BookTitle"/>
@@ -2830,7 +2828,7 @@
           <w:spacing w:val="5"/>
         </w:rPr>
       </w:pPr>
-      <w:bookmarkStart w:id="3" w:name="_Toc512183541"/>
+      <w:bookmarkStart w:id="2" w:name="_Toc512183541"/>
       <w:r>
         <w:rPr>
           <w:rStyle w:val="BookTitle"/>
@@ -2865,7 +2863,7 @@
         </w:rPr>
         <w:t>Play Mechanics</w:t>
       </w:r>
-      <w:bookmarkEnd w:id="3"/>
+      <w:bookmarkEnd w:id="2"/>
     </w:p>
     <w:p>
       <w:pPr>
@@ -3043,7 +3041,7 @@
           <w:color w:val="F2F2F2" w:themeColor="background1" w:themeShade="F2"/>
         </w:rPr>
       </w:pPr>
-      <w:bookmarkStart w:id="4" w:name="_Toc512183542"/>
+      <w:bookmarkStart w:id="3" w:name="_Toc512183542"/>
       <w:r>
         <w:rPr>
           <w:rStyle w:val="BookTitle"/>
@@ -3061,7 +3059,7 @@
         </w:rPr>
         <w:t>amera</w:t>
       </w:r>
-      <w:bookmarkEnd w:id="4"/>
+      <w:bookmarkEnd w:id="3"/>
       <w:r>
         <w:rPr>
           <w:rStyle w:val="BookTitle"/>
@@ -3697,7 +3695,7 @@
           <w:color w:val="F2F2F2" w:themeColor="background1" w:themeShade="F2"/>
         </w:rPr>
       </w:pPr>
-      <w:bookmarkStart w:id="5" w:name="_Toc512183543"/>
+      <w:bookmarkStart w:id="4" w:name="_Toc512183543"/>
       <w:r>
         <w:rPr>
           <w:rStyle w:val="BookTitle"/>
@@ -3716,7 +3714,7 @@
         </w:rPr>
         <w:t>ontrols</w:t>
       </w:r>
-      <w:bookmarkEnd w:id="5"/>
+      <w:bookmarkEnd w:id="4"/>
     </w:p>
     <w:p>
       <w:pPr>
@@ -3865,9 +3863,9 @@
           <w:color w:val="F2F2F2" w:themeColor="background1" w:themeShade="F2"/>
         </w:rPr>
       </w:pPr>
-      <w:bookmarkStart w:id="6" w:name="_gjdgxs" w:colFirst="0" w:colLast="0"/>
-      <w:bookmarkStart w:id="7" w:name="_Toc512183544"/>
-      <w:bookmarkEnd w:id="6"/>
+      <w:bookmarkStart w:id="5" w:name="_gjdgxs" w:colFirst="0" w:colLast="0"/>
+      <w:bookmarkStart w:id="6" w:name="_Toc512183544"/>
+      <w:bookmarkEnd w:id="5"/>
       <w:r>
         <w:rPr>
           <w:rStyle w:val="BookTitle"/>
@@ -3894,7 +3892,7 @@
         </w:rPr>
         <w:t>Interface</w:t>
       </w:r>
-      <w:bookmarkEnd w:id="7"/>
+      <w:bookmarkEnd w:id="6"/>
     </w:p>
     <w:p>
       <w:pPr>
@@ -4435,7 +4433,7 @@
           <w:color w:val="F2F2F2" w:themeColor="background1" w:themeShade="F2"/>
         </w:rPr>
       </w:pPr>
-      <w:bookmarkStart w:id="8" w:name="_Toc512183545"/>
+      <w:bookmarkStart w:id="7" w:name="_Toc512183545"/>
       <w:r>
         <w:rPr>
           <w:rFonts w:eastAsia="Calibri"/>
@@ -4470,7 +4468,7 @@
         </w:rPr>
         <w:t>and Screen Descriptions</w:t>
       </w:r>
-      <w:bookmarkEnd w:id="8"/>
+      <w:bookmarkEnd w:id="7"/>
     </w:p>
     <w:p>
       <w:pPr>
@@ -4656,7 +4654,7 @@
           <w:color w:val="F2F2F2" w:themeColor="background1" w:themeShade="F2"/>
         </w:rPr>
       </w:pPr>
-      <w:bookmarkStart w:id="9" w:name="_Toc512183546"/>
+      <w:bookmarkStart w:id="8" w:name="_Toc512183546"/>
       <w:r>
         <w:rPr>
           <w:rFonts w:eastAsia="Calibri"/>
@@ -4691,7 +4689,7 @@
         </w:rPr>
         <w:t>World</w:t>
       </w:r>
-      <w:bookmarkEnd w:id="9"/>
+      <w:bookmarkEnd w:id="8"/>
       <w:r>
         <w:rPr>
           <w:rFonts w:eastAsia="Calibri"/>
@@ -4895,7 +4893,7 @@
           <w:color w:val="F2F2F2" w:themeColor="background1" w:themeShade="F2"/>
         </w:rPr>
       </w:pPr>
-      <w:bookmarkStart w:id="10" w:name="_Toc512183547"/>
+      <w:bookmarkStart w:id="9" w:name="_Toc512183547"/>
       <w:r>
         <w:rPr>
           <w:rStyle w:val="BookTitle"/>
@@ -4914,7 +4912,7 @@
         </w:rPr>
         <w:t>evels</w:t>
       </w:r>
-      <w:bookmarkEnd w:id="10"/>
+      <w:bookmarkEnd w:id="9"/>
       <w:r>
         <w:rPr>
           <w:rFonts w:eastAsia="Calibri"/>
@@ -5737,7 +5735,7 @@
           <w:color w:val="F2F2F2" w:themeColor="background1" w:themeShade="F2"/>
         </w:rPr>
       </w:pPr>
-      <w:bookmarkStart w:id="11" w:name="_Toc512183548"/>
+      <w:bookmarkStart w:id="10" w:name="_Toc512183548"/>
       <w:r>
         <w:rPr>
           <w:rStyle w:val="BookTitle"/>
@@ -5755,7 +5753,7 @@
         </w:rPr>
         <w:t>haracters</w:t>
       </w:r>
-      <w:bookmarkEnd w:id="11"/>
+      <w:bookmarkEnd w:id="10"/>
     </w:p>
     <w:p>
       <w:pPr>
@@ -5907,7 +5905,7 @@
           <w:color w:val="F2F2F2" w:themeColor="background1" w:themeShade="F2"/>
         </w:rPr>
       </w:pPr>
-      <w:bookmarkStart w:id="12" w:name="_Toc512183549"/>
+      <w:bookmarkStart w:id="11" w:name="_Toc512183549"/>
       <w:r>
         <w:rPr>
           <w:rFonts w:asciiTheme="minorHAnsi" w:eastAsia="Calibri" w:hAnsiTheme="minorHAnsi"/>
@@ -5933,7 +5931,7 @@
         </w:rPr>
         <w:t>s</w:t>
       </w:r>
-      <w:bookmarkEnd w:id="12"/>
+      <w:bookmarkEnd w:id="11"/>
     </w:p>
     <w:p>
       <w:pPr>
@@ -7160,19 +7158,311 @@
     </w:p>
     <w:p>
       <w:pPr>
+        <w:jc w:val="center"/>
+        <w:rPr>
+          <w:rFonts w:ascii="Jokerman" w:hAnsi="Jokerman"/>
+          <w:i/>
+          <w:color w:val="F2F2F2" w:themeColor="background1" w:themeShade="F2"/>
+          <w:sz w:val="24"/>
+          <w:szCs w:val="24"/>
+        </w:rPr>
+      </w:pPr>
+      <w:r>
+        <w:rPr>
+          <w:rFonts w:ascii="Jokerman" w:hAnsi="Jokerman"/>
+          <w:i/>
+          <w:color w:val="F2F2F2" w:themeColor="background1" w:themeShade="F2"/>
+          <w:sz w:val="40"/>
+          <w:szCs w:val="40"/>
+        </w:rPr>
+        <w:t xml:space="preserve">Giant </w:t>
+      </w:r>
+      <w:r>
+        <w:rPr>
+          <w:rFonts w:ascii="Jokerman" w:hAnsi="Jokerman"/>
+          <w:i/>
+          <w:color w:val="F2F2F2" w:themeColor="background1" w:themeShade="F2"/>
+          <w:sz w:val="40"/>
+          <w:szCs w:val="40"/>
+        </w:rPr>
+        <w:t>B</w:t>
+      </w:r>
+      <w:r>
+        <w:rPr>
+          <w:rFonts w:ascii="Jokerman" w:hAnsi="Jokerman"/>
+          <w:i/>
+          <w:color w:val="F2F2F2" w:themeColor="background1" w:themeShade="F2"/>
+          <w:sz w:val="24"/>
+          <w:szCs w:val="24"/>
+        </w:rPr>
+        <w:t xml:space="preserve">at: </w:t>
+      </w:r>
+    </w:p>
+    <w:p>
+      <w:pPr>
+        <w:jc w:val="center"/>
+        <w:rPr>
+          <w:i/>
+          <w:color w:val="F2F2F2" w:themeColor="background1" w:themeShade="F2"/>
+          <w:sz w:val="24"/>
+          <w:szCs w:val="24"/>
+        </w:rPr>
+      </w:pPr>
+      <w:r>
+        <w:rPr>
+          <w:noProof/>
+          <w:color w:val="F2F2F2" w:themeColor="background1" w:themeShade="F2"/>
+        </w:rPr>
+        <w:drawing>
+          <wp:inline distT="0" distB="0" distL="0" distR="0" wp14:anchorId="5C38A7A1" wp14:editId="0483B9F0">
+            <wp:extent cx="762000" cy="619125"/>
+            <wp:effectExtent l="0" t="0" r="0" b="9525"/>
+            <wp:docPr id="29" name="Picture 29"/>
+            <wp:cNvGraphicFramePr>
+              <a:graphicFrameLocks xmlns:a="http://schemas.openxmlformats.org/drawingml/2006/main" noChangeAspect="1"/>
+            </wp:cNvGraphicFramePr>
+            <a:graphic xmlns:a="http://schemas.openxmlformats.org/drawingml/2006/main">
+              <a:graphicData uri="http://schemas.openxmlformats.org/drawingml/2006/picture">
+                <pic:pic xmlns:pic="http://schemas.openxmlformats.org/drawingml/2006/picture">
+                  <pic:nvPicPr>
+                    <pic:cNvPr id="1" name=""/>
+                    <pic:cNvPicPr/>
+                  </pic:nvPicPr>
+                  <pic:blipFill>
+                    <a:blip r:embed="rId30"/>
+                    <a:stretch>
+                      <a:fillRect/>
+                    </a:stretch>
+                  </pic:blipFill>
+                  <pic:spPr>
+                    <a:xfrm>
+                      <a:off x="0" y="0"/>
+                      <a:ext cx="762000" cy="619125"/>
+                    </a:xfrm>
+                    <a:prstGeom prst="rect">
+                      <a:avLst/>
+                    </a:prstGeom>
+                  </pic:spPr>
+                </pic:pic>
+              </a:graphicData>
+            </a:graphic>
+          </wp:inline>
+        </w:drawing>
+      </w:r>
+    </w:p>
+    <w:p>
+      <w:pPr>
+        <w:rPr>
+          <w:color w:val="F2F2F2" w:themeColor="background1" w:themeShade="F2"/>
+          <w:sz w:val="24"/>
+          <w:szCs w:val="24"/>
+        </w:rPr>
+      </w:pPr>
+      <w:r>
+        <w:rPr>
+          <w:b/>
+          <w:color w:val="F2F2F2" w:themeColor="background1" w:themeShade="F2"/>
+          <w:sz w:val="24"/>
+          <w:szCs w:val="24"/>
+        </w:rPr>
+        <w:t>Health</w:t>
+      </w:r>
+      <w:r>
+        <w:rPr>
+          <w:color w:val="F2F2F2" w:themeColor="background1" w:themeShade="F2"/>
+          <w:sz w:val="24"/>
+          <w:szCs w:val="24"/>
+        </w:rPr>
+        <w:t xml:space="preserve">: </w:t>
+      </w:r>
+      <w:r>
+        <w:rPr>
+          <w:rFonts w:ascii="Bauhaus 93" w:hAnsi="Bauhaus 93"/>
+          <w:color w:val="F2F2F2" w:themeColor="background1" w:themeShade="F2"/>
+          <w:sz w:val="24"/>
+          <w:szCs w:val="24"/>
+        </w:rPr>
+        <w:t>high</w:t>
+      </w:r>
+      <w:r>
+        <w:rPr>
+          <w:rFonts w:ascii="Bauhaus 93" w:hAnsi="Bauhaus 93"/>
+          <w:color w:val="F2F2F2" w:themeColor="background1" w:themeShade="F2"/>
+          <w:sz w:val="24"/>
+          <w:szCs w:val="24"/>
+        </w:rPr>
+        <w:tab/>
+      </w:r>
+      <w:r>
+        <w:rPr>
+          <w:rFonts w:ascii="Bauhaus 93" w:hAnsi="Bauhaus 93"/>
+          <w:color w:val="F2F2F2" w:themeColor="background1" w:themeShade="F2"/>
+          <w:sz w:val="24"/>
+          <w:szCs w:val="24"/>
+        </w:rPr>
+        <w:tab/>
+      </w:r>
+      <w:r>
+        <w:rPr>
+          <w:rFonts w:ascii="Bauhaus 93" w:hAnsi="Bauhaus 93"/>
+          <w:color w:val="F2F2F2" w:themeColor="background1" w:themeShade="F2"/>
+          <w:sz w:val="24"/>
+          <w:szCs w:val="24"/>
+        </w:rPr>
+        <w:tab/>
+      </w:r>
+      <w:r>
+        <w:rPr>
+          <w:rFonts w:ascii="Bauhaus 93" w:hAnsi="Bauhaus 93"/>
+          <w:color w:val="F2F2F2" w:themeColor="background1" w:themeShade="F2"/>
+          <w:sz w:val="24"/>
+          <w:szCs w:val="24"/>
+        </w:rPr>
+        <w:tab/>
+      </w:r>
+      <w:r>
+        <w:rPr>
+          <w:b/>
+          <w:color w:val="F2F2F2" w:themeColor="background1" w:themeShade="F2"/>
+          <w:sz w:val="24"/>
+          <w:szCs w:val="24"/>
+        </w:rPr>
+        <w:t>Damage</w:t>
+      </w:r>
+      <w:r>
+        <w:rPr>
+          <w:color w:val="F2F2F2" w:themeColor="background1" w:themeShade="F2"/>
+          <w:sz w:val="24"/>
+          <w:szCs w:val="24"/>
+        </w:rPr>
+        <w:t xml:space="preserve">: </w:t>
+      </w:r>
+      <w:r>
+        <w:rPr>
+          <w:rFonts w:ascii="Bauhaus 93" w:hAnsi="Bauhaus 93"/>
+          <w:color w:val="F2F2F2" w:themeColor="background1" w:themeShade="F2"/>
+          <w:sz w:val="24"/>
+          <w:szCs w:val="24"/>
+        </w:rPr>
+        <w:t>high</w:t>
+      </w:r>
+      <w:r>
+        <w:rPr>
+          <w:rFonts w:ascii="Bauhaus 93" w:hAnsi="Bauhaus 93"/>
+          <w:color w:val="F2F2F2" w:themeColor="background1" w:themeShade="F2"/>
+          <w:sz w:val="24"/>
+          <w:szCs w:val="24"/>
+        </w:rPr>
+        <w:tab/>
+      </w:r>
+      <w:r>
+        <w:rPr>
+          <w:rFonts w:ascii="Bauhaus 93" w:hAnsi="Bauhaus 93"/>
+          <w:color w:val="F2F2F2" w:themeColor="background1" w:themeShade="F2"/>
+          <w:sz w:val="24"/>
+          <w:szCs w:val="24"/>
+        </w:rPr>
+        <w:tab/>
+      </w:r>
+      <w:r>
+        <w:rPr>
+          <w:rFonts w:ascii="Bauhaus 93" w:hAnsi="Bauhaus 93"/>
+          <w:color w:val="F2F2F2" w:themeColor="background1" w:themeShade="F2"/>
+          <w:sz w:val="24"/>
+          <w:szCs w:val="24"/>
+        </w:rPr>
+        <w:tab/>
+      </w:r>
+      <w:r>
+        <w:rPr>
+          <w:b/>
+          <w:color w:val="F2F2F2" w:themeColor="background1" w:themeShade="F2"/>
+          <w:sz w:val="24"/>
+          <w:szCs w:val="24"/>
+        </w:rPr>
+        <w:t>Speed:</w:t>
+      </w:r>
+      <w:r>
+        <w:rPr>
+          <w:color w:val="F2F2F2" w:themeColor="background1" w:themeShade="F2"/>
+          <w:sz w:val="24"/>
+          <w:szCs w:val="24"/>
+        </w:rPr>
+        <w:t xml:space="preserve"> </w:t>
+      </w:r>
+      <w:r>
+        <w:rPr>
+          <w:rFonts w:ascii="Bauhaus 93" w:hAnsi="Bauhaus 93"/>
+          <w:color w:val="F2F2F2" w:themeColor="background1" w:themeShade="F2"/>
+          <w:sz w:val="24"/>
+          <w:szCs w:val="24"/>
+        </w:rPr>
+        <w:t>fast</w:t>
+      </w:r>
+    </w:p>
+    <w:p>
+      <w:pPr>
+        <w:rPr>
+          <w:rFonts w:ascii="Bahnschrift SemiLight" w:hAnsi="Bahnschrift SemiLight"/>
+          <w:color w:val="F2F2F2" w:themeColor="background1" w:themeShade="F2"/>
+          <w:sz w:val="24"/>
+          <w:szCs w:val="24"/>
+        </w:rPr>
+      </w:pPr>
+      <w:r>
+        <w:rPr>
+          <w:rFonts w:ascii="Bahnschrift SemiLight" w:hAnsi="Bahnschrift SemiLight"/>
+          <w:color w:val="F2F2F2" w:themeColor="background1" w:themeShade="F2"/>
+          <w:sz w:val="24"/>
+          <w:szCs w:val="24"/>
+        </w:rPr>
+        <w:t>I</w:t>
+      </w:r>
+      <w:r>
+        <w:rPr>
+          <w:rFonts w:ascii="Bahnschrift SemiLight" w:hAnsi="Bahnschrift SemiLight"/>
+          <w:color w:val="F2F2F2" w:themeColor="background1" w:themeShade="F2"/>
+          <w:sz w:val="24"/>
+          <w:szCs w:val="24"/>
+        </w:rPr>
+        <w:t>t's most dangerous in narrow halls with nowhere to go to dodge, when in a group, or when paired with tougher enemies that keep the player distracted</w:t>
+      </w:r>
+      <w:r>
+        <w:rPr>
+          <w:rFonts w:ascii="Bahnschrift SemiLight" w:hAnsi="Bahnschrift SemiLight"/>
+          <w:color w:val="F2F2F2" w:themeColor="background1" w:themeShade="F2"/>
+          <w:sz w:val="24"/>
+          <w:szCs w:val="24"/>
+        </w:rPr>
+        <w:t xml:space="preserve">. They cannot be killed </w:t>
+      </w:r>
+    </w:p>
+    <w:p>
+      <w:pPr>
+        <w:rPr>
+          <w:rFonts w:ascii="Bahnschrift SemiLight" w:hAnsi="Bahnschrift SemiLight"/>
+          <w:color w:val="F2F2F2" w:themeColor="background1" w:themeShade="F2"/>
+          <w:sz w:val="24"/>
+          <w:szCs w:val="24"/>
+        </w:rPr>
+      </w:pPr>
+    </w:p>
+    <w:p>
+      <w:pPr>
         <w:pStyle w:val="Heading1"/>
         <w:rPr>
           <w:b/>
           <w:color w:val="F2F2F2" w:themeColor="background1" w:themeShade="F2"/>
         </w:rPr>
       </w:pPr>
-      <w:bookmarkStart w:id="13" w:name="_Toc512183550"/>
+      <w:bookmarkStart w:id="12" w:name="_Toc512183550"/>
       <w:r>
         <w:rPr>
           <w:rFonts w:eastAsia="Calibri"/>
           <w:b/>
           <w:color w:val="F2F2F2" w:themeColor="background1" w:themeShade="F2"/>
         </w:rPr>
+        <w:lastRenderedPageBreak/>
         <w:t>I</w:t>
       </w:r>
       <w:r>
@@ -7184,7 +7474,7 @@
         </w:rPr>
         <w:t>tems</w:t>
       </w:r>
-      <w:bookmarkEnd w:id="13"/>
+      <w:bookmarkEnd w:id="12"/>
     </w:p>
     <w:p>
       <w:pPr>
@@ -7470,6 +7760,264 @@
         <w:t>TimeBoost</w:t>
       </w:r>
       <w:proofErr w:type="spellEnd"/>
+    </w:p>
+    <w:p>
+      <w:pPr>
+        <w:rPr>
+          <w:rFonts w:ascii="Bahnschrift SemiLight" w:hAnsi="Bahnschrift SemiLight"/>
+          <w:color w:val="F2F2F2" w:themeColor="background1" w:themeShade="F2"/>
+          <w:sz w:val="24"/>
+          <w:szCs w:val="24"/>
+        </w:rPr>
+      </w:pPr>
+      <w:bookmarkStart w:id="13" w:name="_GoBack"/>
+      <w:bookmarkEnd w:id="13"/>
+    </w:p>
+    <w:p>
+      <w:pPr>
+        <w:pStyle w:val="Heading1"/>
+        <w:rPr>
+          <w:b/>
+          <w:color w:val="F2F2F2" w:themeColor="background1" w:themeShade="F2"/>
+        </w:rPr>
+      </w:pPr>
+      <w:r>
+        <w:rPr>
+          <w:rFonts w:eastAsia="Calibri"/>
+          <w:b/>
+          <w:color w:val="F2F2F2" w:themeColor="background1" w:themeShade="F2"/>
+        </w:rPr>
+        <w:t>F</w:t>
+      </w:r>
+      <w:r>
+        <w:rPr>
+          <w:rStyle w:val="BookTitle"/>
+          <w:rFonts w:ascii="Algerian" w:hAnsi="Algerian"/>
+          <w:b w:val="0"/>
+          <w:color w:val="F2F2F2" w:themeColor="background1" w:themeShade="F2"/>
+        </w:rPr>
+        <w:t>ixes</w:t>
+      </w:r>
+    </w:p>
+    <w:p>
+      <w:pPr>
+        <w:pStyle w:val="ListParagraph"/>
+        <w:numPr>
+          <w:ilvl w:val="0"/>
+          <w:numId w:val="4"/>
+        </w:numPr>
+        <w:rPr>
+          <w:rFonts w:ascii="Bahnschrift SemiLight" w:hAnsi="Bahnschrift SemiLight"/>
+          <w:color w:val="F2F2F2" w:themeColor="background1" w:themeShade="F2"/>
+          <w:sz w:val="24"/>
+          <w:szCs w:val="24"/>
+        </w:rPr>
+      </w:pPr>
+      <w:r>
+        <w:rPr>
+          <w:rFonts w:ascii="Bahnschrift SemiLight" w:hAnsi="Bahnschrift SemiLight"/>
+          <w:color w:val="F2F2F2" w:themeColor="background1" w:themeShade="F2"/>
+          <w:sz w:val="24"/>
+          <w:szCs w:val="24"/>
+        </w:rPr>
+        <w:t>Fixed the attac</w:t>
+      </w:r>
+      <w:r>
+        <w:rPr>
+          <w:rFonts w:ascii="Bahnschrift SemiLight" w:hAnsi="Bahnschrift SemiLight"/>
+          <w:color w:val="F2F2F2" w:themeColor="background1" w:themeShade="F2"/>
+          <w:sz w:val="24"/>
+          <w:szCs w:val="24"/>
+        </w:rPr>
+        <w:t>k</w:t>
+      </w:r>
+      <w:r>
+        <w:rPr>
+          <w:rFonts w:ascii="Bahnschrift SemiLight" w:hAnsi="Bahnschrift SemiLight"/>
+          <w:color w:val="F2F2F2" w:themeColor="background1" w:themeShade="F2"/>
+          <w:sz w:val="24"/>
+          <w:szCs w:val="24"/>
+        </w:rPr>
+        <w:t xml:space="preserve"> mechanism</w:t>
+      </w:r>
+    </w:p>
+    <w:p>
+      <w:pPr>
+        <w:pStyle w:val="ListParagraph"/>
+        <w:numPr>
+          <w:ilvl w:val="0"/>
+          <w:numId w:val="4"/>
+        </w:numPr>
+        <w:rPr>
+          <w:rFonts w:ascii="Bahnschrift SemiLight" w:hAnsi="Bahnschrift SemiLight"/>
+          <w:color w:val="F2F2F2" w:themeColor="background1" w:themeShade="F2"/>
+          <w:sz w:val="24"/>
+          <w:szCs w:val="24"/>
+        </w:rPr>
+      </w:pPr>
+      <w:r>
+        <w:rPr>
+          <w:rFonts w:ascii="Bahnschrift SemiLight" w:hAnsi="Bahnschrift SemiLight"/>
+          <w:color w:val="F2F2F2" w:themeColor="background1" w:themeShade="F2"/>
+          <w:sz w:val="24"/>
+          <w:szCs w:val="24"/>
+        </w:rPr>
+        <w:t>Fixed the health system</w:t>
+      </w:r>
+    </w:p>
+    <w:p>
+      <w:pPr>
+        <w:pStyle w:val="ListParagraph"/>
+        <w:numPr>
+          <w:ilvl w:val="0"/>
+          <w:numId w:val="4"/>
+        </w:numPr>
+        <w:rPr>
+          <w:rFonts w:ascii="Bahnschrift SemiLight" w:hAnsi="Bahnschrift SemiLight"/>
+          <w:color w:val="F2F2F2" w:themeColor="background1" w:themeShade="F2"/>
+          <w:sz w:val="24"/>
+          <w:szCs w:val="24"/>
+        </w:rPr>
+      </w:pPr>
+      <w:r>
+        <w:rPr>
+          <w:rFonts w:ascii="Bahnschrift SemiLight" w:hAnsi="Bahnschrift SemiLight"/>
+          <w:color w:val="F2F2F2" w:themeColor="background1" w:themeShade="F2"/>
+          <w:sz w:val="24"/>
+          <w:szCs w:val="24"/>
+        </w:rPr>
+        <w:t>Added more boosts</w:t>
+      </w:r>
+    </w:p>
+    <w:p>
+      <w:pPr>
+        <w:pStyle w:val="ListParagraph"/>
+        <w:numPr>
+          <w:ilvl w:val="0"/>
+          <w:numId w:val="4"/>
+        </w:numPr>
+        <w:rPr>
+          <w:rFonts w:ascii="Bahnschrift SemiLight" w:hAnsi="Bahnschrift SemiLight"/>
+          <w:color w:val="F2F2F2" w:themeColor="background1" w:themeShade="F2"/>
+          <w:sz w:val="24"/>
+          <w:szCs w:val="24"/>
+        </w:rPr>
+      </w:pPr>
+      <w:r>
+        <w:rPr>
+          <w:rFonts w:ascii="Bahnschrift SemiLight" w:hAnsi="Bahnschrift SemiLight"/>
+          <w:color w:val="F2F2F2" w:themeColor="background1" w:themeShade="F2"/>
+          <w:sz w:val="24"/>
+          <w:szCs w:val="24"/>
+        </w:rPr>
+        <w:t>Adjusted few variables</w:t>
+      </w:r>
+    </w:p>
+    <w:p>
+      <w:pPr>
+        <w:pStyle w:val="ListParagraph"/>
+        <w:numPr>
+          <w:ilvl w:val="0"/>
+          <w:numId w:val="4"/>
+        </w:numPr>
+        <w:rPr>
+          <w:rFonts w:ascii="Bahnschrift SemiLight" w:hAnsi="Bahnschrift SemiLight"/>
+          <w:color w:val="F2F2F2" w:themeColor="background1" w:themeShade="F2"/>
+          <w:sz w:val="24"/>
+          <w:szCs w:val="24"/>
+        </w:rPr>
+      </w:pPr>
+      <w:r>
+        <w:rPr>
+          <w:rFonts w:ascii="Bahnschrift SemiLight" w:hAnsi="Bahnschrift SemiLight"/>
+          <w:color w:val="F2F2F2" w:themeColor="background1" w:themeShade="F2"/>
+          <w:sz w:val="24"/>
+          <w:szCs w:val="24"/>
+        </w:rPr>
+        <w:t>Redefined time required for each level</w:t>
+      </w:r>
+    </w:p>
+    <w:p>
+      <w:pPr>
+        <w:pStyle w:val="ListParagraph"/>
+        <w:numPr>
+          <w:ilvl w:val="0"/>
+          <w:numId w:val="4"/>
+        </w:numPr>
+        <w:rPr>
+          <w:rFonts w:ascii="Bahnschrift SemiLight" w:hAnsi="Bahnschrift SemiLight"/>
+          <w:color w:val="F2F2F2" w:themeColor="background1" w:themeShade="F2"/>
+          <w:sz w:val="24"/>
+          <w:szCs w:val="24"/>
+        </w:rPr>
+      </w:pPr>
+      <w:r>
+        <w:rPr>
+          <w:rFonts w:ascii="Bahnschrift SemiLight" w:hAnsi="Bahnschrift SemiLight"/>
+          <w:color w:val="F2F2F2" w:themeColor="background1" w:themeShade="F2"/>
+          <w:sz w:val="24"/>
+          <w:szCs w:val="24"/>
+        </w:rPr>
+        <w:t>Added continuity between levels so player can start from same level it died</w:t>
+      </w:r>
+    </w:p>
+    <w:p>
+      <w:pPr>
+        <w:pStyle w:val="ListParagraph"/>
+        <w:numPr>
+          <w:ilvl w:val="0"/>
+          <w:numId w:val="4"/>
+        </w:numPr>
+        <w:rPr>
+          <w:rFonts w:ascii="Bahnschrift SemiLight" w:hAnsi="Bahnschrift SemiLight"/>
+          <w:color w:val="F2F2F2" w:themeColor="background1" w:themeShade="F2"/>
+          <w:sz w:val="24"/>
+          <w:szCs w:val="24"/>
+        </w:rPr>
+      </w:pPr>
+      <w:r>
+        <w:rPr>
+          <w:rFonts w:ascii="Bahnschrift SemiLight" w:hAnsi="Bahnschrift SemiLight"/>
+          <w:color w:val="F2F2F2" w:themeColor="background1" w:themeShade="F2"/>
+          <w:sz w:val="24"/>
+          <w:szCs w:val="24"/>
+        </w:rPr>
+        <w:t>Added few more sounds and effects</w:t>
+      </w:r>
+    </w:p>
+    <w:p>
+      <w:pPr>
+        <w:pStyle w:val="ListParagraph"/>
+        <w:numPr>
+          <w:ilvl w:val="0"/>
+          <w:numId w:val="4"/>
+        </w:numPr>
+        <w:rPr>
+          <w:rFonts w:ascii="Bahnschrift SemiLight" w:hAnsi="Bahnschrift SemiLight"/>
+          <w:color w:val="F2F2F2" w:themeColor="background1" w:themeShade="F2"/>
+          <w:sz w:val="24"/>
+          <w:szCs w:val="24"/>
+        </w:rPr>
+      </w:pPr>
+      <w:r>
+        <w:rPr>
+          <w:rFonts w:ascii="Bahnschrift SemiLight" w:hAnsi="Bahnschrift SemiLight"/>
+          <w:color w:val="F2F2F2" w:themeColor="background1" w:themeShade="F2"/>
+          <w:sz w:val="24"/>
+          <w:szCs w:val="24"/>
+        </w:rPr>
+        <w:t>Transition between scenes fixed</w:t>
+      </w:r>
+    </w:p>
+    <w:p>
+      <w:pPr>
+        <w:rPr>
+          <w:rFonts w:ascii="Bahnschrift SemiLight" w:hAnsi="Bahnschrift SemiLight"/>
+          <w:color w:val="F2F2F2" w:themeColor="background1" w:themeShade="F2"/>
+          <w:sz w:val="24"/>
+          <w:szCs w:val="24"/>
+        </w:rPr>
+      </w:pPr>
     </w:p>
     <w:sectPr>
       <w:headerReference w:type="default" r:id="rId31"/>
@@ -7841,6 +8389,118 @@
     </w:lvl>
   </w:abstractNum>
   <w:abstractNum w:abstractNumId="1" w15:restartNumberingAfterBreak="0">
+    <w:nsid w:val="30EC0EB4"/>
+    <w:multiLevelType w:val="hybridMultilevel"/>
+    <w:tmpl w:val="EF32198C"/>
+    <w:lvl w:ilvl="0" w:tplc="DC6CDC16">
+      <w:numFmt w:val="bullet"/>
+      <w:lvlText w:val="-"/>
+      <w:lvlJc w:val="left"/>
+      <w:pPr>
+        <w:ind w:left="720" w:hanging="360"/>
+      </w:pPr>
+      <w:rPr>
+        <w:rFonts w:ascii="Bahnschrift SemiLight" w:eastAsiaTheme="minorEastAsia" w:hAnsi="Bahnschrift SemiLight" w:cstheme="minorBidi" w:hint="default"/>
+      </w:rPr>
+    </w:lvl>
+    <w:lvl w:ilvl="1" w:tplc="40090003" w:tentative="1">
+      <w:start w:val="1"/>
+      <w:numFmt w:val="bullet"/>
+      <w:lvlText w:val="o"/>
+      <w:lvlJc w:val="left"/>
+      <w:pPr>
+        <w:ind w:left="1440" w:hanging="360"/>
+      </w:pPr>
+      <w:rPr>
+        <w:rFonts w:ascii="Courier New" w:hAnsi="Courier New" w:cs="Courier New" w:hint="default"/>
+      </w:rPr>
+    </w:lvl>
+    <w:lvl w:ilvl="2" w:tplc="40090005" w:tentative="1">
+      <w:start w:val="1"/>
+      <w:numFmt w:val="bullet"/>
+      <w:lvlText w:val=""/>
+      <w:lvlJc w:val="left"/>
+      <w:pPr>
+        <w:ind w:left="2160" w:hanging="360"/>
+      </w:pPr>
+      <w:rPr>
+        <w:rFonts w:ascii="Wingdings" w:hAnsi="Wingdings" w:hint="default"/>
+      </w:rPr>
+    </w:lvl>
+    <w:lvl w:ilvl="3" w:tplc="40090001" w:tentative="1">
+      <w:start w:val="1"/>
+      <w:numFmt w:val="bullet"/>
+      <w:lvlText w:val=""/>
+      <w:lvlJc w:val="left"/>
+      <w:pPr>
+        <w:ind w:left="2880" w:hanging="360"/>
+      </w:pPr>
+      <w:rPr>
+        <w:rFonts w:ascii="Symbol" w:hAnsi="Symbol" w:hint="default"/>
+      </w:rPr>
+    </w:lvl>
+    <w:lvl w:ilvl="4" w:tplc="40090003" w:tentative="1">
+      <w:start w:val="1"/>
+      <w:numFmt w:val="bullet"/>
+      <w:lvlText w:val="o"/>
+      <w:lvlJc w:val="left"/>
+      <w:pPr>
+        <w:ind w:left="3600" w:hanging="360"/>
+      </w:pPr>
+      <w:rPr>
+        <w:rFonts w:ascii="Courier New" w:hAnsi="Courier New" w:cs="Courier New" w:hint="default"/>
+      </w:rPr>
+    </w:lvl>
+    <w:lvl w:ilvl="5" w:tplc="40090005" w:tentative="1">
+      <w:start w:val="1"/>
+      <w:numFmt w:val="bullet"/>
+      <w:lvlText w:val=""/>
+      <w:lvlJc w:val="left"/>
+      <w:pPr>
+        <w:ind w:left="4320" w:hanging="360"/>
+      </w:pPr>
+      <w:rPr>
+        <w:rFonts w:ascii="Wingdings" w:hAnsi="Wingdings" w:hint="default"/>
+      </w:rPr>
+    </w:lvl>
+    <w:lvl w:ilvl="6" w:tplc="40090001" w:tentative="1">
+      <w:start w:val="1"/>
+      <w:numFmt w:val="bullet"/>
+      <w:lvlText w:val=""/>
+      <w:lvlJc w:val="left"/>
+      <w:pPr>
+        <w:ind w:left="5040" w:hanging="360"/>
+      </w:pPr>
+      <w:rPr>
+        <w:rFonts w:ascii="Symbol" w:hAnsi="Symbol" w:hint="default"/>
+      </w:rPr>
+    </w:lvl>
+    <w:lvl w:ilvl="7" w:tplc="40090003" w:tentative="1">
+      <w:start w:val="1"/>
+      <w:numFmt w:val="bullet"/>
+      <w:lvlText w:val="o"/>
+      <w:lvlJc w:val="left"/>
+      <w:pPr>
+        <w:ind w:left="5760" w:hanging="360"/>
+      </w:pPr>
+      <w:rPr>
+        <w:rFonts w:ascii="Courier New" w:hAnsi="Courier New" w:cs="Courier New" w:hint="default"/>
+      </w:rPr>
+    </w:lvl>
+    <w:lvl w:ilvl="8" w:tplc="40090005" w:tentative="1">
+      <w:start w:val="1"/>
+      <w:numFmt w:val="bullet"/>
+      <w:lvlText w:val=""/>
+      <w:lvlJc w:val="left"/>
+      <w:pPr>
+        <w:ind w:left="6480" w:hanging="360"/>
+      </w:pPr>
+      <w:rPr>
+        <w:rFonts w:ascii="Wingdings" w:hAnsi="Wingdings" w:hint="default"/>
+      </w:rPr>
+    </w:lvl>
+  </w:abstractNum>
+  <w:abstractNum w:abstractNumId="2" w15:restartNumberingAfterBreak="0">
     <w:nsid w:val="419E0D06"/>
     <w:multiLevelType w:val="multilevel"/>
     <w:tmpl w:val="AE3A5714"/>
@@ -7926,7 +8586,7 @@
       </w:pPr>
     </w:lvl>
   </w:abstractNum>
-  <w:abstractNum w:abstractNumId="2" w15:restartNumberingAfterBreak="0">
+  <w:abstractNum w:abstractNumId="3" w15:restartNumberingAfterBreak="0">
     <w:nsid w:val="5BFF1B9D"/>
     <w:multiLevelType w:val="hybridMultilevel"/>
     <w:tmpl w:val="2C0C52F8"/>
@@ -8016,13 +8676,16 @@
     </w:lvl>
   </w:abstractNum>
   <w:num w:numId="1">
-    <w:abstractNumId w:val="1"/>
+    <w:abstractNumId w:val="2"/>
   </w:num>
   <w:num w:numId="2">
     <w:abstractNumId w:val="0"/>
   </w:num>
   <w:num w:numId="3">
-    <w:abstractNumId w:val="2"/>
+    <w:abstractNumId w:val="3"/>
+  </w:num>
+  <w:num w:numId="4">
+    <w:abstractNumId w:val="1"/>
   </w:num>
 </w:numbering>
 </file>
@@ -9426,7 +10089,7 @@
 </file>
 
 <file path=customXml/itemProps1.xml><?xml version="1.0" encoding="utf-8"?>
-<ds:datastoreItem xmlns:ds="http://schemas.openxmlformats.org/officeDocument/2006/customXml" ds:itemID="{1F505848-8BA8-4B65-8590-AB5105B0A540}">
+<ds:datastoreItem xmlns:ds="http://schemas.openxmlformats.org/officeDocument/2006/customXml" ds:itemID="{EAC73441-7BED-46B0-8CB8-A8F46E64D6C7}">
   <ds:schemaRefs>
     <ds:schemaRef ds:uri="http://schemas.openxmlformats.org/officeDocument/2006/bibliography"/>
   </ds:schemaRefs>

</xml_diff>